<commit_message>
dokumentacija, readme i zavrsen parser
</commit_message>
<xml_diff>
--- a/Dokumentacija.docx
+++ b/Dokumentacija.docx
@@ -11,7 +11,6 @@
           <w:noProof/>
           <w:sz w:val="30"/>
           <w:szCs w:val="30"/>
-          <w:lang/>
         </w:rPr>
       </w:pPr>
       <w:r>
@@ -20,7 +19,6 @@
           <w:noProof/>
           <w:sz w:val="30"/>
           <w:szCs w:val="30"/>
-          <w:lang/>
         </w:rPr>
         <w:t>DOKUMENTACIJA</w:t>
       </w:r>
@@ -31,7 +29,6 @@
         <w:jc w:val="center"/>
         <w:rPr>
           <w:noProof/>
-          <w:lang/>
         </w:rPr>
       </w:pPr>
       <w:bookmarkStart w:id="0" w:name="_ggu3vs60q8kf" w:colFirst="0" w:colLast="0"/>
@@ -39,7 +36,6 @@
       <w:r>
         <w:rPr>
           <w:noProof/>
-          <w:lang/>
         </w:rPr>
         <w:t>Programski prevodioci - predmetni zadatak</w:t>
       </w:r>
@@ -52,7 +48,6 @@
           <w:noProof/>
           <w:sz w:val="24"/>
           <w:szCs w:val="24"/>
-          <w:lang/>
         </w:rPr>
       </w:pPr>
       <w:r>
@@ -61,7 +56,6 @@
           <w:noProof/>
           <w:sz w:val="24"/>
           <w:szCs w:val="24"/>
-          <w:lang/>
         </w:rPr>
         <w:t>Osnovni podaci</w:t>
       </w:r>
@@ -71,7 +65,6 @@
         <w:pStyle w:val="normal0"/>
         <w:rPr>
           <w:noProof/>
-          <w:lang/>
         </w:rPr>
       </w:pPr>
     </w:p>
@@ -125,13 +118,11 @@
               <w:spacing w:line="240" w:lineRule="auto"/>
               <w:rPr>
                 <w:noProof/>
-                <w:lang/>
               </w:rPr>
             </w:pPr>
             <w:r>
               <w:rPr>
                 <w:noProof/>
-                <w:lang/>
               </w:rPr>
               <w:t>Broj indeksa</w:t>
             </w:r>
@@ -162,13 +153,11 @@
               <w:spacing w:line="240" w:lineRule="auto"/>
               <w:rPr>
                 <w:noProof/>
-                <w:lang/>
               </w:rPr>
             </w:pPr>
             <w:r>
               <w:rPr>
                 <w:noProof/>
-                <w:lang/>
               </w:rPr>
               <w:t>Ime i prezime</w:t>
             </w:r>
@@ -199,13 +188,11 @@
               <w:spacing w:line="240" w:lineRule="auto"/>
               <w:rPr>
                 <w:noProof/>
-                <w:lang/>
               </w:rPr>
             </w:pPr>
             <w:r>
               <w:rPr>
                 <w:noProof/>
-                <w:lang/>
               </w:rPr>
               <w:t>Tema</w:t>
             </w:r>
@@ -242,13 +229,11 @@
               <w:spacing w:line="240" w:lineRule="auto"/>
               <w:rPr>
                 <w:noProof/>
-                <w:lang/>
               </w:rPr>
             </w:pPr>
             <w:r>
               <w:rPr>
                 <w:noProof/>
-                <w:lang/>
               </w:rPr>
               <w:t>sw72-2018</w:t>
             </w:r>
@@ -279,13 +264,11 @@
               <w:spacing w:line="240" w:lineRule="auto"/>
               <w:rPr>
                 <w:noProof/>
-                <w:lang/>
               </w:rPr>
             </w:pPr>
             <w:r>
               <w:rPr>
                 <w:noProof/>
-                <w:lang/>
               </w:rPr>
               <w:t>Isidora Savić</w:t>
             </w:r>
@@ -316,13 +299,11 @@
               <w:spacing w:line="240" w:lineRule="auto"/>
               <w:rPr>
                 <w:noProof/>
-                <w:lang/>
               </w:rPr>
             </w:pPr>
             <w:r>
               <w:rPr>
                 <w:noProof/>
-                <w:lang/>
               </w:rPr>
               <w:t>mini python parser u textX-u</w:t>
             </w:r>
@@ -335,7 +316,6 @@
         <w:pStyle w:val="normal0"/>
         <w:rPr>
           <w:noProof/>
-          <w:lang/>
         </w:rPr>
       </w:pPr>
     </w:p>
@@ -347,7 +327,6 @@
           <w:noProof/>
           <w:sz w:val="24"/>
           <w:szCs w:val="24"/>
-          <w:lang/>
         </w:rPr>
       </w:pPr>
       <w:r>
@@ -356,7 +335,6 @@
           <w:noProof/>
           <w:sz w:val="24"/>
           <w:szCs w:val="24"/>
-          <w:lang/>
         </w:rPr>
         <w:t xml:space="preserve">Korišćeni alati </w:t>
       </w:r>
@@ -368,7 +346,6 @@
           <w:noProof/>
           <w:sz w:val="24"/>
           <w:szCs w:val="24"/>
-          <w:lang/>
         </w:rPr>
       </w:pPr>
     </w:p>
@@ -423,7 +400,6 @@
                 <w:noProof/>
                 <w:sz w:val="24"/>
                 <w:szCs w:val="24"/>
-                <w:lang/>
               </w:rPr>
             </w:pPr>
             <w:r>
@@ -431,7 +407,6 @@
                 <w:noProof/>
                 <w:sz w:val="24"/>
                 <w:szCs w:val="24"/>
-                <w:lang/>
               </w:rPr>
               <w:t>Naziv</w:t>
             </w:r>
@@ -439,7 +414,7 @@
         </w:tc>
         <w:tc>
           <w:tcPr>
-            <w:tcW w:w="4514" w:type="dxa"/>
+            <w:tcW w:w="4515" w:type="dxa"/>
             <w:shd w:val="clear" w:color="auto" w:fill="auto"/>
             <w:tcMar>
               <w:top w:w="100" w:type="dxa"/>
@@ -464,7 +439,6 @@
                 <w:noProof/>
                 <w:sz w:val="24"/>
                 <w:szCs w:val="24"/>
-                <w:lang/>
               </w:rPr>
             </w:pPr>
             <w:r>
@@ -472,7 +446,6 @@
                 <w:noProof/>
                 <w:sz w:val="24"/>
                 <w:szCs w:val="24"/>
-                <w:lang/>
               </w:rPr>
               <w:t>Verzija</w:t>
             </w:r>
@@ -511,7 +484,6 @@
                 <w:noProof/>
                 <w:sz w:val="24"/>
                 <w:szCs w:val="24"/>
-                <w:lang/>
               </w:rPr>
             </w:pPr>
             <w:r>
@@ -519,7 +491,6 @@
                 <w:noProof/>
                 <w:sz w:val="24"/>
                 <w:szCs w:val="24"/>
-                <w:lang/>
               </w:rPr>
               <w:t>textX</w:t>
             </w:r>
@@ -527,7 +498,7 @@
         </w:tc>
         <w:tc>
           <w:tcPr>
-            <w:tcW w:w="4514" w:type="dxa"/>
+            <w:tcW w:w="4515" w:type="dxa"/>
             <w:shd w:val="clear" w:color="auto" w:fill="auto"/>
             <w:tcMar>
               <w:top w:w="100" w:type="dxa"/>
@@ -552,7 +523,6 @@
                 <w:noProof/>
                 <w:sz w:val="24"/>
                 <w:szCs w:val="24"/>
-                <w:lang/>
               </w:rPr>
             </w:pPr>
             <w:r>
@@ -560,7 +530,6 @@
                 <w:noProof/>
                 <w:sz w:val="24"/>
                 <w:szCs w:val="24"/>
-                <w:lang/>
               </w:rPr>
               <w:t>3.0.0</w:t>
             </w:r>
@@ -576,7 +545,6 @@
           <w:noProof/>
           <w:sz w:val="24"/>
           <w:szCs w:val="24"/>
-          <w:lang/>
         </w:rPr>
       </w:pPr>
     </w:p>
@@ -585,7 +553,6 @@
         <w:pStyle w:val="Heading2"/>
         <w:rPr>
           <w:noProof/>
-          <w:lang/>
         </w:rPr>
       </w:pPr>
       <w:bookmarkStart w:id="1" w:name="_fa5dtels32b0" w:colFirst="0" w:colLast="0"/>
@@ -593,7 +560,6 @@
       <w:r>
         <w:rPr>
           <w:noProof/>
-          <w:lang/>
         </w:rPr>
         <w:t>Evidencija implementiranog dela</w:t>
       </w:r>
@@ -607,7 +573,6 @@
           <w:noProof/>
           <w:sz w:val="22"/>
           <w:szCs w:val="22"/>
-          <w:lang/>
         </w:rPr>
       </w:pPr>
       <w:bookmarkStart w:id="2" w:name="_y674q25vklwp" w:colFirst="0" w:colLast="0"/>
@@ -617,7 +582,6 @@
           <w:noProof/>
           <w:sz w:val="22"/>
           <w:szCs w:val="22"/>
-          <w:lang/>
         </w:rPr>
         <w:t>Za sve komponente iz miniC jezika rađenog na vežbama, u Python sinaksi urađene su sintaknsa i semantička analiya. Konkretno u pitanju su: deklaracije funkcija i promenljivih, pozivi funkcija, if/else i while petlje, increment operator, logički i relacioni operatori.</w:t>
       </w:r>
@@ -630,7 +594,6 @@
           <w:noProof/>
           <w:sz w:val="22"/>
           <w:szCs w:val="22"/>
-          <w:lang/>
         </w:rPr>
       </w:pPr>
       <w:r>
@@ -638,14 +601,12 @@
           <w:noProof/>
           <w:sz w:val="22"/>
           <w:szCs w:val="22"/>
-          <w:lang/>
         </w:rPr>
         <w:t>Takođe je implemenirana mala tabela simbola, koja služi za semantičku analizu.</w:t>
       </w:r>
       <w:r>
         <w:rPr>
           <w:noProof/>
-          <w:lang/>
         </w:rPr>
         <w:t xml:space="preserve"> </w:t>
       </w:r>
@@ -656,7 +617,6 @@
         <w:jc w:val="both"/>
         <w:rPr>
           <w:noProof/>
-          <w:lang/>
         </w:rPr>
       </w:pPr>
       <w:bookmarkStart w:id="3" w:name="_m8gkc4zcdvct" w:colFirst="0" w:colLast="0"/>
@@ -664,7 +624,6 @@
       <w:r>
         <w:rPr>
           <w:noProof/>
-          <w:lang/>
         </w:rPr>
         <w:t>Detalji implementacije</w:t>
       </w:r>
@@ -676,15 +635,13 @@
         <w:jc w:val="both"/>
         <w:rPr>
           <w:noProof/>
-          <w:lang/>
-        </w:rPr>
-      </w:pPr>
-      <w:r>
-        <w:rPr>
-          <w:noProof/>
-          <w:lang/>
-        </w:rPr>
-        <w:t>Program je zamišljen kao jedna celina, koja se sastoji od jedne ili više deklaracije promenljivih i funkcija. Prilikom deklaracije funkcije, proverava se da li funkcija sa istim imenom postoji, i ukoliko da, u konzoli se ispisuje odgovarajuca poruka. U suprotnom nova funkcija se dodaje u tabelu simbola.</w:t>
+        </w:rPr>
+      </w:pPr>
+      <w:r>
+        <w:rPr>
+          <w:noProof/>
+        </w:rPr>
+        <w:t xml:space="preserve">Program je zamišljen kao jedna celina, koja se sastoji od jedne ili više deklaracije promenljivih i funkcija. </w:t>
       </w:r>
     </w:p>
     <w:p>
@@ -694,13 +651,167 @@
         <w:jc w:val="both"/>
         <w:rPr>
           <w:noProof/>
-          <w:lang/>
-        </w:rPr>
-      </w:pPr>
-      <w:r>
-        <w:rPr>
-          <w:noProof/>
-          <w:lang/>
+        </w:rPr>
+      </w:pPr>
+      <w:r>
+        <w:rPr>
+          <w:noProof/>
+        </w:rPr>
+        <w:t>Mini Pyhton podržava sledeće operacije:</w:t>
+      </w:r>
+    </w:p>
+    <w:p>
+      <w:pPr>
+        <w:pStyle w:val="normal0"/>
+        <w:numPr>
+          <w:ilvl w:val="0"/>
+          <w:numId w:val="3"/>
+        </w:numPr>
+        <w:jc w:val="both"/>
+        <w:rPr>
+          <w:noProof/>
+        </w:rPr>
+      </w:pPr>
+      <w:r>
+        <w:rPr>
+          <w:noProof/>
+        </w:rPr>
+        <w:t>Deklaraciju funkcija, sa ili bez parametara</w:t>
+      </w:r>
+    </w:p>
+    <w:p>
+      <w:pPr>
+        <w:pStyle w:val="normal0"/>
+        <w:numPr>
+          <w:ilvl w:val="0"/>
+          <w:numId w:val="3"/>
+        </w:numPr>
+        <w:jc w:val="both"/>
+        <w:rPr>
+          <w:noProof/>
+        </w:rPr>
+      </w:pPr>
+      <w:r>
+        <w:rPr>
+          <w:noProof/>
+        </w:rPr>
+        <w:t>Deklaraciju promenljivih tipa int, tj celobrojne vrednosti.</w:t>
+      </w:r>
+    </w:p>
+    <w:p>
+      <w:pPr>
+        <w:pStyle w:val="normal0"/>
+        <w:numPr>
+          <w:ilvl w:val="0"/>
+          <w:numId w:val="3"/>
+        </w:numPr>
+        <w:jc w:val="both"/>
+        <w:rPr>
+          <w:noProof/>
+        </w:rPr>
+      </w:pPr>
+      <w:r>
+        <w:rPr>
+          <w:noProof/>
+        </w:rPr>
+        <w:t>Poziv funkcije.</w:t>
+      </w:r>
+    </w:p>
+    <w:p>
+      <w:pPr>
+        <w:pStyle w:val="normal0"/>
+        <w:numPr>
+          <w:ilvl w:val="0"/>
+          <w:numId w:val="3"/>
+        </w:numPr>
+        <w:jc w:val="both"/>
+        <w:rPr>
+          <w:noProof/>
+        </w:rPr>
+      </w:pPr>
+      <w:r>
+        <w:rPr>
+          <w:noProof/>
+        </w:rPr>
+        <w:t>If i while petlje</w:t>
+      </w:r>
+    </w:p>
+    <w:p>
+      <w:pPr>
+        <w:pStyle w:val="normal0"/>
+        <w:numPr>
+          <w:ilvl w:val="0"/>
+          <w:numId w:val="3"/>
+        </w:numPr>
+        <w:jc w:val="both"/>
+        <w:rPr>
+          <w:noProof/>
+        </w:rPr>
+      </w:pPr>
+      <w:r>
+        <w:rPr>
+          <w:noProof/>
+        </w:rPr>
+        <w:t>Aritmetičke i relacione operacije</w:t>
+      </w:r>
+    </w:p>
+    <w:p>
+      <w:pPr>
+        <w:pStyle w:val="normal0"/>
+        <w:numPr>
+          <w:ilvl w:val="0"/>
+          <w:numId w:val="3"/>
+        </w:numPr>
+        <w:jc w:val="both"/>
+        <w:rPr>
+          <w:noProof/>
+        </w:rPr>
+      </w:pPr>
+      <w:r>
+        <w:rPr>
+          <w:noProof/>
+        </w:rPr>
+        <w:t>Inkrement</w:t>
+      </w:r>
+    </w:p>
+    <w:p>
+      <w:pPr>
+        <w:pStyle w:val="normal0"/>
+        <w:ind w:left="1446"/>
+        <w:jc w:val="both"/>
+        <w:rPr>
+          <w:noProof/>
+        </w:rPr>
+      </w:pPr>
+    </w:p>
+    <w:p>
+      <w:pPr>
+        <w:pStyle w:val="normal0"/>
+        <w:ind w:firstLine="180"/>
+        <w:jc w:val="both"/>
+        <w:rPr>
+          <w:noProof/>
+        </w:rPr>
+      </w:pPr>
+      <w:r>
+        <w:rPr>
+          <w:noProof/>
+        </w:rPr>
+        <w:t>Prilikom deklaracije funkcije, proverava se da li funkcija sa istim imenom postoji, i ukoliko da, u konzoli se ispisuje odgovarajuca poruka. U suprotnom nova funkcija se dodaje u tabelu simbola.</w:t>
+      </w:r>
+    </w:p>
+    <w:p>
+      <w:pPr>
+        <w:pStyle w:val="normal0"/>
+        <w:ind w:firstLine="180"/>
+        <w:jc w:val="both"/>
+        <w:rPr>
+          <w:noProof/>
+        </w:rPr>
+      </w:pPr>
+      <w:r>
+        <w:rPr>
+          <w:noProof/>
         </w:rPr>
         <w:t>Isti princip važi i za promenljive.</w:t>
       </w:r>
@@ -712,13 +823,11 @@
         <w:jc w:val="both"/>
         <w:rPr>
           <w:noProof/>
-          <w:lang/>
-        </w:rPr>
-      </w:pPr>
-      <w:r>
-        <w:rPr>
-          <w:noProof/>
-          <w:lang/>
+        </w:rPr>
+      </w:pPr>
+      <w:r>
+        <w:rPr>
+          <w:noProof/>
         </w:rPr>
         <w:t>Prilikom poziva funkcije, osim toga da li funkcija postoji, proverava se i da li je odgovarajuci broj parametara prosleđen.</w:t>
       </w:r>
@@ -730,13 +839,11 @@
         <w:jc w:val="both"/>
         <w:rPr>
           <w:noProof/>
-          <w:lang/>
-        </w:rPr>
-      </w:pPr>
-      <w:r>
-        <w:rPr>
-          <w:noProof/>
-          <w:lang/>
+        </w:rPr>
+      </w:pPr>
+      <w:r>
+        <w:rPr>
+          <w:noProof/>
         </w:rPr>
         <w:t xml:space="preserve">Prilikom svih aritmetičkih i logickih operacija, proverava se da li su sve varijable predhodno deklarisane, kao i prilikom </w:t>
       </w:r>
@@ -744,14 +851,12 @@
         <w:rPr>
           <w:i/>
           <w:noProof/>
-          <w:lang/>
         </w:rPr>
         <w:t>return</w:t>
       </w:r>
       <w:r>
         <w:rPr>
           <w:noProof/>
-          <w:lang/>
         </w:rPr>
         <w:t xml:space="preserve"> naredbe. </w:t>
       </w:r>
@@ -763,13 +868,54 @@
         <w:jc w:val="both"/>
         <w:rPr>
           <w:noProof/>
-          <w:lang/>
-        </w:rPr>
-      </w:pPr>
-      <w:r>
-        <w:rPr>
-          <w:noProof/>
-          <w:lang/>
+        </w:rPr>
+      </w:pPr>
+      <w:r>
+        <w:rPr>
+          <w:noProof/>
+        </w:rPr>
+        <w:lastRenderedPageBreak/>
+        <w:t xml:space="preserve">Prilikom </w:t>
+      </w:r>
+      <w:r>
+        <w:rPr>
+          <w:i/>
+          <w:noProof/>
+        </w:rPr>
+        <w:t>if</w:t>
+      </w:r>
+      <w:r>
+        <w:rPr>
+          <w:noProof/>
+        </w:rPr>
+        <w:t xml:space="preserve"> i </w:t>
+      </w:r>
+      <w:r>
+        <w:rPr>
+          <w:i/>
+          <w:noProof/>
+        </w:rPr>
+        <w:t>while</w:t>
+      </w:r>
+      <w:r>
+        <w:rPr>
+          <w:noProof/>
+        </w:rPr>
+        <w:t xml:space="preserve"> naredbi proverava se da li su sve varijable u njima korišćene predhodno definisane.</w:t>
+      </w:r>
+    </w:p>
+    <w:p>
+      <w:pPr>
+        <w:pStyle w:val="normal0"/>
+        <w:ind w:firstLine="180"/>
+        <w:jc w:val="both"/>
+        <w:rPr>
+          <w:noProof/>
+        </w:rPr>
+      </w:pPr>
+      <w:r>
+        <w:rPr>
+          <w:noProof/>
         </w:rPr>
         <w:t>Iskorišćen je alat koji textX nudi, za generisanje stabla tj vizuelizaciju modela gramatike, što se može videti na slici ispod.</w:t>
       </w:r>
@@ -781,19 +927,16 @@
         <w:jc w:val="both"/>
         <w:rPr>
           <w:noProof/>
-          <w:lang/>
-        </w:rPr>
-      </w:pPr>
-      <w:r>
-        <w:rPr>
-          <w:noProof/>
-          <w:lang w:val="en-US"/>
-        </w:rPr>
-        <w:lastRenderedPageBreak/>
+        </w:rPr>
+      </w:pPr>
+      <w:r>
+        <w:rPr>
+          <w:noProof/>
+        </w:rPr>
         <w:drawing>
           <wp:inline distT="0" distB="0" distL="0" distR="0">
-            <wp:extent cx="5726727" cy="2011680"/>
-            <wp:effectExtent l="19050" t="0" r="7323" b="0"/>
+            <wp:extent cx="5737060" cy="2067339"/>
+            <wp:effectExtent l="19050" t="0" r="0" b="0"/>
             <wp:docPr id="1" name="Picture 0" descr="parser.dot.png"/>
             <wp:cNvGraphicFramePr>
               <a:graphicFrameLocks xmlns:a="http://schemas.openxmlformats.org/drawingml/2006/main" noChangeAspect="1"/>
@@ -814,7 +957,7 @@
                   <pic:spPr>
                     <a:xfrm>
                       <a:off x="0" y="0"/>
-                      <a:ext cx="5733415" cy="2014029"/>
+                      <a:ext cx="5733415" cy="2066026"/>
                     </a:xfrm>
                     <a:prstGeom prst="rect">
                       <a:avLst/>
@@ -834,7 +977,6 @@
         <w:jc w:val="both"/>
         <w:rPr>
           <w:noProof/>
-          <w:lang/>
         </w:rPr>
       </w:pPr>
     </w:p>
@@ -845,13 +987,11 @@
         <w:jc w:val="both"/>
         <w:rPr>
           <w:noProof/>
-          <w:lang/>
-        </w:rPr>
-      </w:pPr>
-      <w:r>
-        <w:rPr>
-          <w:noProof/>
-          <w:lang/>
+        </w:rPr>
+      </w:pPr>
+      <w:r>
+        <w:rPr>
+          <w:noProof/>
         </w:rPr>
         <w:t>Jedino šta nije zapravo u skladu sa Python-om jeste znak ‘;’ na kraju tela funkcije, koji je u gramatiku ovog projekta ubačen, kako bi se olakšalo prepoznavanje kraja funkcije.</w:t>
       </w:r>
@@ -859,10 +999,25 @@
     <w:p>
       <w:pPr>
         <w:pStyle w:val="normal0"/>
-        <w:jc w:val="both"/>
-        <w:rPr>
-          <w:noProof/>
-          <w:lang/>
+        <w:ind w:firstLine="180"/>
+        <w:jc w:val="both"/>
+        <w:rPr>
+          <w:noProof/>
+        </w:rPr>
+      </w:pPr>
+      <w:r>
+        <w:rPr>
+          <w:noProof/>
+        </w:rPr>
+        <w:t>Generalno što se implementacije tiče, semantičke greške su obrađene ručno, i parser nastavlja sa radom dalje, tako da ukoliko se u test primeru nalazi više semantičkih grešaka, one će sve biti ispisane korisniku. Sa druge strane, sintaksne i leksičke greške obrađuje sam textX alat, i kad se na njih naiđe, test prier se ne analizira dalje.</w:t>
+      </w:r>
+    </w:p>
+    <w:p>
+      <w:pPr>
+        <w:pStyle w:val="normal0"/>
+        <w:jc w:val="both"/>
+        <w:rPr>
+          <w:noProof/>
         </w:rPr>
       </w:pPr>
     </w:p>
@@ -872,7 +1027,6 @@
         <w:jc w:val="both"/>
         <w:rPr>
           <w:noProof/>
-          <w:lang/>
         </w:rPr>
       </w:pPr>
       <w:bookmarkStart w:id="4" w:name="_qla9cz9wo9uv" w:colFirst="0" w:colLast="0"/>
@@ -880,55 +1034,156 @@
       <w:r>
         <w:rPr>
           <w:noProof/>
+        </w:rPr>
+        <w:t>Ideje za nastavak</w:t>
+      </w:r>
+    </w:p>
+    <w:p>
+      <w:pPr>
+        <w:pStyle w:val="normal0"/>
+        <w:rPr>
+          <w:noProof/>
+        </w:rPr>
+      </w:pPr>
+      <w:r>
+        <w:rPr>
+          <w:noProof/>
+        </w:rPr>
+        <w:t xml:space="preserve">Projekat bi se mogao proširiti izbacivanjem znaka ; na kraju funkcija, kao i dodavanje redovnog naziva za </w:t>
+      </w:r>
+      <w:r>
+        <w:rPr>
+          <w:i/>
+          <w:noProof/>
+        </w:rPr>
+        <w:t>main</w:t>
+      </w:r>
+      <w:r>
+        <w:rPr>
+          <w:noProof/>
+        </w:rPr>
+        <w:t xml:space="preserve"> funkciju u obliku: </w:t>
+      </w:r>
+      <w:r>
+        <w:rPr>
+          <w:i/>
+          <w:noProof/>
+        </w:rPr>
+        <w:t>if __name__ == “__main__”</w:t>
+      </w:r>
+      <w:r>
+        <w:rPr>
+          <w:noProof/>
+        </w:rPr>
+        <w:t xml:space="preserve">. </w:t>
+      </w:r>
+    </w:p>
+    <w:p>
+      <w:pPr>
+        <w:pStyle w:val="normal0"/>
+        <w:rPr>
+          <w:noProof/>
+        </w:rPr>
+      </w:pPr>
+      <w:r>
+        <w:rPr>
+          <w:noProof/>
+        </w:rPr>
+        <w:t xml:space="preserve">Takođe mogli bi se dodati i nizovi i jednostavne strukture. </w:t>
+      </w:r>
+    </w:p>
+    <w:p>
+      <w:pPr>
+        <w:pStyle w:val="normal0"/>
+        <w:rPr>
+          <w:noProof/>
+        </w:rPr>
+      </w:pPr>
+      <w:r>
+        <w:rPr>
+          <w:noProof/>
+        </w:rPr>
+        <w:t xml:space="preserve">Trebali bi se dodati i drugi tipovi podataka kao što su </w:t>
+      </w:r>
+      <w:r>
+        <w:rPr>
+          <w:i/>
+          <w:noProof/>
+        </w:rPr>
+        <w:t xml:space="preserve">string </w:t>
+      </w:r>
+      <w:r>
+        <w:rPr>
+          <w:noProof/>
+        </w:rPr>
+        <w:t xml:space="preserve"> i </w:t>
+      </w:r>
+      <w:r>
+        <w:rPr>
+          <w:i/>
+          <w:noProof/>
+        </w:rPr>
+        <w:t>bool</w:t>
+      </w:r>
+      <w:r>
+        <w:rPr>
+          <w:noProof/>
+        </w:rPr>
+        <w:t xml:space="preserve">. </w:t>
+      </w:r>
+    </w:p>
+    <w:p>
+      <w:pPr>
+        <w:pStyle w:val="normal0"/>
+        <w:rPr>
+          <w:noProof/>
+        </w:rPr>
+      </w:pPr>
+      <w:r>
+        <w:rPr>
+          <w:noProof/>
+        </w:rPr>
+        <w:t>Dve stvari koje sam pokušala sa implementiram ali nisam završila su:</w:t>
+      </w:r>
+    </w:p>
+    <w:p>
+      <w:pPr>
+        <w:pStyle w:val="normal0"/>
+        <w:numPr>
+          <w:ilvl w:val="0"/>
+          <w:numId w:val="4"/>
+        </w:numPr>
+        <w:rPr>
+          <w:noProof/>
           <w:lang/>
         </w:rPr>
-        <w:t>Ideje za nastavak</w:t>
-      </w:r>
-    </w:p>
-    <w:p>
-      <w:pPr>
-        <w:pStyle w:val="normal0"/>
+      </w:pPr>
+      <w:r>
         <w:rPr>
           <w:noProof/>
           <w:lang/>
         </w:rPr>
-      </w:pPr>
-      <w:r>
+        <w:t>Brisanje promenljivih iz tabele simbola na kraju funkcije.</w:t>
+      </w:r>
+    </w:p>
+    <w:p>
+      <w:pPr>
+        <w:pStyle w:val="normal0"/>
+        <w:numPr>
+          <w:ilvl w:val="0"/>
+          <w:numId w:val="4"/>
+        </w:numPr>
         <w:rPr>
           <w:noProof/>
           <w:lang/>
         </w:rPr>
-        <w:t xml:space="preserve">Projekat bi se mogao proširiti izbacivanjem znaka ; na kraju funkcija, kao i dodavanje redovnog naziva za </w:t>
-      </w:r>
-      <w:r>
-        <w:rPr>
-          <w:i/>
+      </w:pPr>
+      <w:r>
+        <w:rPr>
           <w:noProof/>
           <w:lang/>
         </w:rPr>
-        <w:t>main</w:t>
-      </w:r>
-      <w:r>
-        <w:rPr>
-          <w:noProof/>
-          <w:lang/>
-        </w:rPr>
-        <w:t xml:space="preserve"> funkciju u obliku: </w:t>
-      </w:r>
-      <w:r>
-        <w:rPr>
-          <w:i/>
-          <w:noProof/>
-          <w:lang/>
-        </w:rPr>
-        <w:t>if __name__ == “__main__”</w:t>
-      </w:r>
-      <w:r>
-        <w:rPr>
-          <w:noProof/>
-          <w:lang/>
-        </w:rPr>
-        <w:t xml:space="preserve">. Takođe mogli bi se dodati i nizovi i jednostavne strukture. </w:t>
+        <w:t>Korišćenje parametara funkcije u telu funkcije.</w:t>
       </w:r>
     </w:p>
     <w:p>
@@ -937,7 +1192,6 @@
         <w:jc w:val="both"/>
         <w:rPr>
           <w:noProof/>
-          <w:lang/>
         </w:rPr>
       </w:pPr>
       <w:bookmarkStart w:id="5" w:name="_vps8g68wjsr6" w:colFirst="0" w:colLast="0"/>
@@ -945,7 +1199,6 @@
       <w:r>
         <w:rPr>
           <w:noProof/>
-          <w:lang/>
         </w:rPr>
         <w:t>Literatura</w:t>
       </w:r>
@@ -960,7 +1213,6 @@
         <w:jc w:val="both"/>
         <w:rPr>
           <w:noProof/>
-          <w:lang/>
         </w:rPr>
       </w:pPr>
       <w:hyperlink r:id="rId6" w:history="1">
@@ -968,7 +1220,6 @@
           <w:rPr>
             <w:rStyle w:val="Hyperlink"/>
             <w:noProof/>
-            <w:lang/>
           </w:rPr>
           <w:t>http://www.igordejanovic.net/courses/tech/textX/</w:t>
         </w:r>
@@ -984,7 +1235,6 @@
         <w:jc w:val="both"/>
         <w:rPr>
           <w:noProof/>
-          <w:lang/>
         </w:rPr>
       </w:pPr>
       <w:hyperlink r:id="rId7" w:history="1">
@@ -992,7 +1242,6 @@
           <w:rPr>
             <w:rStyle w:val="Hyperlink"/>
             <w:noProof/>
-            <w:lang/>
           </w:rPr>
           <w:t>http://textx.github.io/textX/3.0/grammar/</w:t>
         </w:r>
@@ -1005,16 +1254,14 @@
         <w:jc w:val="both"/>
         <w:rPr>
           <w:noProof/>
-          <w:lang/>
-        </w:rPr>
-      </w:pPr>
-    </w:p>
-    <w:p>
-      <w:pPr>
-        <w:pStyle w:val="normal0"/>
-        <w:rPr>
-          <w:noProof/>
-          <w:lang/>
+        </w:rPr>
+      </w:pPr>
+    </w:p>
+    <w:p>
+      <w:pPr>
+        <w:pStyle w:val="normal0"/>
+        <w:rPr>
+          <w:noProof/>
         </w:rPr>
       </w:pPr>
     </w:p>
@@ -1031,6 +1278,318 @@
 <file path=word/numbering.xml><?xml version="1.0" encoding="utf-8"?>
 <w:numbering xmlns:ve="http://schemas.openxmlformats.org/markup-compatibility/2006" xmlns:o="urn:schemas-microsoft-com:office:office" xmlns:r="http://schemas.openxmlformats.org/officeDocument/2006/relationships" xmlns:m="http://schemas.openxmlformats.org/officeDocument/2006/math" xmlns:v="urn:schemas-microsoft-com:vml" xmlns:wp="http://schemas.openxmlformats.org/drawingml/2006/wordprocessingDrawing" xmlns:w10="urn:schemas-microsoft-com:office:word" xmlns:w="http://schemas.openxmlformats.org/wordprocessingml/2006/main" xmlns:wne="http://schemas.microsoft.com/office/word/2006/wordml">
   <w:abstractNum w:abstractNumId="0">
+    <w:nsid w:val="0AA925B9"/>
+    <w:multiLevelType w:val="hybridMultilevel"/>
+    <w:tmpl w:val="D5DC05A8"/>
+    <w:lvl w:ilvl="0" w:tplc="0409000F">
+      <w:start w:val="1"/>
+      <w:numFmt w:val="decimal"/>
+      <w:lvlText w:val="%1."/>
+      <w:lvlJc w:val="left"/>
+      <w:pPr>
+        <w:ind w:left="1446" w:hanging="360"/>
+      </w:pPr>
+    </w:lvl>
+    <w:lvl w:ilvl="1" w:tplc="04090019" w:tentative="1">
+      <w:start w:val="1"/>
+      <w:numFmt w:val="lowerLetter"/>
+      <w:lvlText w:val="%2."/>
+      <w:lvlJc w:val="left"/>
+      <w:pPr>
+        <w:ind w:left="2166" w:hanging="360"/>
+      </w:pPr>
+    </w:lvl>
+    <w:lvl w:ilvl="2" w:tplc="0409001B" w:tentative="1">
+      <w:start w:val="1"/>
+      <w:numFmt w:val="lowerRoman"/>
+      <w:lvlText w:val="%3."/>
+      <w:lvlJc w:val="right"/>
+      <w:pPr>
+        <w:ind w:left="2886" w:hanging="180"/>
+      </w:pPr>
+    </w:lvl>
+    <w:lvl w:ilvl="3" w:tplc="0409000F" w:tentative="1">
+      <w:start w:val="1"/>
+      <w:numFmt w:val="decimal"/>
+      <w:lvlText w:val="%4."/>
+      <w:lvlJc w:val="left"/>
+      <w:pPr>
+        <w:ind w:left="3606" w:hanging="360"/>
+      </w:pPr>
+    </w:lvl>
+    <w:lvl w:ilvl="4" w:tplc="04090019" w:tentative="1">
+      <w:start w:val="1"/>
+      <w:numFmt w:val="lowerLetter"/>
+      <w:lvlText w:val="%5."/>
+      <w:lvlJc w:val="left"/>
+      <w:pPr>
+        <w:ind w:left="4326" w:hanging="360"/>
+      </w:pPr>
+    </w:lvl>
+    <w:lvl w:ilvl="5" w:tplc="0409001B" w:tentative="1">
+      <w:start w:val="1"/>
+      <w:numFmt w:val="lowerRoman"/>
+      <w:lvlText w:val="%6."/>
+      <w:lvlJc w:val="right"/>
+      <w:pPr>
+        <w:ind w:left="5046" w:hanging="180"/>
+      </w:pPr>
+    </w:lvl>
+    <w:lvl w:ilvl="6" w:tplc="0409000F" w:tentative="1">
+      <w:start w:val="1"/>
+      <w:numFmt w:val="decimal"/>
+      <w:lvlText w:val="%7."/>
+      <w:lvlJc w:val="left"/>
+      <w:pPr>
+        <w:ind w:left="5766" w:hanging="360"/>
+      </w:pPr>
+    </w:lvl>
+    <w:lvl w:ilvl="7" w:tplc="04090019" w:tentative="1">
+      <w:start w:val="1"/>
+      <w:numFmt w:val="lowerLetter"/>
+      <w:lvlText w:val="%8."/>
+      <w:lvlJc w:val="left"/>
+      <w:pPr>
+        <w:ind w:left="6486" w:hanging="360"/>
+      </w:pPr>
+    </w:lvl>
+    <w:lvl w:ilvl="8" w:tplc="0409001B" w:tentative="1">
+      <w:start w:val="1"/>
+      <w:numFmt w:val="lowerRoman"/>
+      <w:lvlText w:val="%9."/>
+      <w:lvlJc w:val="right"/>
+      <w:pPr>
+        <w:ind w:left="7206" w:hanging="180"/>
+      </w:pPr>
+    </w:lvl>
+  </w:abstractNum>
+  <w:abstractNum w:abstractNumId="1">
+    <w:nsid w:val="1844101E"/>
+    <w:multiLevelType w:val="hybridMultilevel"/>
+    <w:tmpl w:val="FC08597E"/>
+    <w:lvl w:ilvl="0" w:tplc="04090001">
+      <w:start w:val="1"/>
+      <w:numFmt w:val="bullet"/>
+      <w:lvlText w:val=""/>
+      <w:lvlJc w:val="left"/>
+      <w:pPr>
+        <w:ind w:left="1446" w:hanging="360"/>
+      </w:pPr>
+      <w:rPr>
+        <w:rFonts w:ascii="Symbol" w:hAnsi="Symbol" w:hint="default"/>
+      </w:rPr>
+    </w:lvl>
+    <w:lvl w:ilvl="1" w:tplc="04090003" w:tentative="1">
+      <w:start w:val="1"/>
+      <w:numFmt w:val="bullet"/>
+      <w:lvlText w:val="o"/>
+      <w:lvlJc w:val="left"/>
+      <w:pPr>
+        <w:ind w:left="2166" w:hanging="360"/>
+      </w:pPr>
+      <w:rPr>
+        <w:rFonts w:ascii="Courier New" w:hAnsi="Courier New" w:cs="Courier New" w:hint="default"/>
+      </w:rPr>
+    </w:lvl>
+    <w:lvl w:ilvl="2" w:tplc="04090005" w:tentative="1">
+      <w:start w:val="1"/>
+      <w:numFmt w:val="bullet"/>
+      <w:lvlText w:val=""/>
+      <w:lvlJc w:val="left"/>
+      <w:pPr>
+        <w:ind w:left="2886" w:hanging="360"/>
+      </w:pPr>
+      <w:rPr>
+        <w:rFonts w:ascii="Wingdings" w:hAnsi="Wingdings" w:hint="default"/>
+      </w:rPr>
+    </w:lvl>
+    <w:lvl w:ilvl="3" w:tplc="04090001" w:tentative="1">
+      <w:start w:val="1"/>
+      <w:numFmt w:val="bullet"/>
+      <w:lvlText w:val=""/>
+      <w:lvlJc w:val="left"/>
+      <w:pPr>
+        <w:ind w:left="3606" w:hanging="360"/>
+      </w:pPr>
+      <w:rPr>
+        <w:rFonts w:ascii="Symbol" w:hAnsi="Symbol" w:hint="default"/>
+      </w:rPr>
+    </w:lvl>
+    <w:lvl w:ilvl="4" w:tplc="04090003" w:tentative="1">
+      <w:start w:val="1"/>
+      <w:numFmt w:val="bullet"/>
+      <w:lvlText w:val="o"/>
+      <w:lvlJc w:val="left"/>
+      <w:pPr>
+        <w:ind w:left="4326" w:hanging="360"/>
+      </w:pPr>
+      <w:rPr>
+        <w:rFonts w:ascii="Courier New" w:hAnsi="Courier New" w:cs="Courier New" w:hint="default"/>
+      </w:rPr>
+    </w:lvl>
+    <w:lvl w:ilvl="5" w:tplc="04090005" w:tentative="1">
+      <w:start w:val="1"/>
+      <w:numFmt w:val="bullet"/>
+      <w:lvlText w:val=""/>
+      <w:lvlJc w:val="left"/>
+      <w:pPr>
+        <w:ind w:left="5046" w:hanging="360"/>
+      </w:pPr>
+      <w:rPr>
+        <w:rFonts w:ascii="Wingdings" w:hAnsi="Wingdings" w:hint="default"/>
+      </w:rPr>
+    </w:lvl>
+    <w:lvl w:ilvl="6" w:tplc="04090001" w:tentative="1">
+      <w:start w:val="1"/>
+      <w:numFmt w:val="bullet"/>
+      <w:lvlText w:val=""/>
+      <w:lvlJc w:val="left"/>
+      <w:pPr>
+        <w:ind w:left="5766" w:hanging="360"/>
+      </w:pPr>
+      <w:rPr>
+        <w:rFonts w:ascii="Symbol" w:hAnsi="Symbol" w:hint="default"/>
+      </w:rPr>
+    </w:lvl>
+    <w:lvl w:ilvl="7" w:tplc="04090003" w:tentative="1">
+      <w:start w:val="1"/>
+      <w:numFmt w:val="bullet"/>
+      <w:lvlText w:val="o"/>
+      <w:lvlJc w:val="left"/>
+      <w:pPr>
+        <w:ind w:left="6486" w:hanging="360"/>
+      </w:pPr>
+      <w:rPr>
+        <w:rFonts w:ascii="Courier New" w:hAnsi="Courier New" w:cs="Courier New" w:hint="default"/>
+      </w:rPr>
+    </w:lvl>
+    <w:lvl w:ilvl="8" w:tplc="04090005" w:tentative="1">
+      <w:start w:val="1"/>
+      <w:numFmt w:val="bullet"/>
+      <w:lvlText w:val=""/>
+      <w:lvlJc w:val="left"/>
+      <w:pPr>
+        <w:ind w:left="7206" w:hanging="360"/>
+      </w:pPr>
+      <w:rPr>
+        <w:rFonts w:ascii="Wingdings" w:hAnsi="Wingdings" w:hint="default"/>
+      </w:rPr>
+    </w:lvl>
+  </w:abstractNum>
+  <w:abstractNum w:abstractNumId="2">
+    <w:nsid w:val="34BC5396"/>
+    <w:multiLevelType w:val="hybridMultilevel"/>
+    <w:tmpl w:val="E6F857EA"/>
+    <w:lvl w:ilvl="0" w:tplc="04090001">
+      <w:start w:val="1"/>
+      <w:numFmt w:val="bullet"/>
+      <w:lvlText w:val=""/>
+      <w:lvlJc w:val="left"/>
+      <w:pPr>
+        <w:ind w:left="1446" w:hanging="360"/>
+      </w:pPr>
+      <w:rPr>
+        <w:rFonts w:ascii="Symbol" w:hAnsi="Symbol" w:hint="default"/>
+      </w:rPr>
+    </w:lvl>
+    <w:lvl w:ilvl="1" w:tplc="04090003" w:tentative="1">
+      <w:start w:val="1"/>
+      <w:numFmt w:val="bullet"/>
+      <w:lvlText w:val="o"/>
+      <w:lvlJc w:val="left"/>
+      <w:pPr>
+        <w:ind w:left="2166" w:hanging="360"/>
+      </w:pPr>
+      <w:rPr>
+        <w:rFonts w:ascii="Courier New" w:hAnsi="Courier New" w:cs="Courier New" w:hint="default"/>
+      </w:rPr>
+    </w:lvl>
+    <w:lvl w:ilvl="2" w:tplc="04090005" w:tentative="1">
+      <w:start w:val="1"/>
+      <w:numFmt w:val="bullet"/>
+      <w:lvlText w:val=""/>
+      <w:lvlJc w:val="left"/>
+      <w:pPr>
+        <w:ind w:left="2886" w:hanging="360"/>
+      </w:pPr>
+      <w:rPr>
+        <w:rFonts w:ascii="Wingdings" w:hAnsi="Wingdings" w:hint="default"/>
+      </w:rPr>
+    </w:lvl>
+    <w:lvl w:ilvl="3" w:tplc="04090001" w:tentative="1">
+      <w:start w:val="1"/>
+      <w:numFmt w:val="bullet"/>
+      <w:lvlText w:val=""/>
+      <w:lvlJc w:val="left"/>
+      <w:pPr>
+        <w:ind w:left="3606" w:hanging="360"/>
+      </w:pPr>
+      <w:rPr>
+        <w:rFonts w:ascii="Symbol" w:hAnsi="Symbol" w:hint="default"/>
+      </w:rPr>
+    </w:lvl>
+    <w:lvl w:ilvl="4" w:tplc="04090003" w:tentative="1">
+      <w:start w:val="1"/>
+      <w:numFmt w:val="bullet"/>
+      <w:lvlText w:val="o"/>
+      <w:lvlJc w:val="left"/>
+      <w:pPr>
+        <w:ind w:left="4326" w:hanging="360"/>
+      </w:pPr>
+      <w:rPr>
+        <w:rFonts w:ascii="Courier New" w:hAnsi="Courier New" w:cs="Courier New" w:hint="default"/>
+      </w:rPr>
+    </w:lvl>
+    <w:lvl w:ilvl="5" w:tplc="04090005" w:tentative="1">
+      <w:start w:val="1"/>
+      <w:numFmt w:val="bullet"/>
+      <w:lvlText w:val=""/>
+      <w:lvlJc w:val="left"/>
+      <w:pPr>
+        <w:ind w:left="5046" w:hanging="360"/>
+      </w:pPr>
+      <w:rPr>
+        <w:rFonts w:ascii="Wingdings" w:hAnsi="Wingdings" w:hint="default"/>
+      </w:rPr>
+    </w:lvl>
+    <w:lvl w:ilvl="6" w:tplc="04090001" w:tentative="1">
+      <w:start w:val="1"/>
+      <w:numFmt w:val="bullet"/>
+      <w:lvlText w:val=""/>
+      <w:lvlJc w:val="left"/>
+      <w:pPr>
+        <w:ind w:left="5766" w:hanging="360"/>
+      </w:pPr>
+      <w:rPr>
+        <w:rFonts w:ascii="Symbol" w:hAnsi="Symbol" w:hint="default"/>
+      </w:rPr>
+    </w:lvl>
+    <w:lvl w:ilvl="7" w:tplc="04090003" w:tentative="1">
+      <w:start w:val="1"/>
+      <w:numFmt w:val="bullet"/>
+      <w:lvlText w:val="o"/>
+      <w:lvlJc w:val="left"/>
+      <w:pPr>
+        <w:ind w:left="6486" w:hanging="360"/>
+      </w:pPr>
+      <w:rPr>
+        <w:rFonts w:ascii="Courier New" w:hAnsi="Courier New" w:cs="Courier New" w:hint="default"/>
+      </w:rPr>
+    </w:lvl>
+    <w:lvl w:ilvl="8" w:tplc="04090005" w:tentative="1">
+      <w:start w:val="1"/>
+      <w:numFmt w:val="bullet"/>
+      <w:lvlText w:val=""/>
+      <w:lvlJc w:val="left"/>
+      <w:pPr>
+        <w:ind w:left="7206" w:hanging="360"/>
+      </w:pPr>
+      <w:rPr>
+        <w:rFonts w:ascii="Wingdings" w:hAnsi="Wingdings" w:hint="default"/>
+      </w:rPr>
+    </w:lvl>
+  </w:abstractNum>
+  <w:abstractNum w:abstractNumId="3">
     <w:nsid w:val="6D1D3512"/>
     <w:multiLevelType w:val="hybridMultilevel"/>
     <w:tmpl w:val="5246D9D6"/>
@@ -1144,7 +1703,16 @@
     </w:lvl>
   </w:abstractNum>
   <w:num w:numId="1">
+    <w:abstractNumId w:val="3"/>
+  </w:num>
+  <w:num w:numId="2">
     <w:abstractNumId w:val="0"/>
+  </w:num>
+  <w:num w:numId="3">
+    <w:abstractNumId w:val="2"/>
+  </w:num>
+  <w:num w:numId="4">
+    <w:abstractNumId w:val="1"/>
   </w:num>
 </w:numbering>
 </file>
@@ -1157,7 +1725,7 @@
         <w:rFonts w:ascii="Arial" w:eastAsia="Arial" w:hAnsi="Arial" w:cs="Arial"/>
         <w:sz w:val="22"/>
         <w:szCs w:val="22"/>
-        <w:lang w:eastAsia="en-US" w:bidi="ar-SA"/>
+        <w:lang w:val="en-US" w:eastAsia="en-US" w:bidi="ar-SA"/>
       </w:rPr>
     </w:rPrDefault>
     <w:pPrDefault>
@@ -1308,6 +1876,7 @@
   <w:style w:type="paragraph" w:default="1" w:styleId="Normal">
     <w:name w:val="Normal"/>
     <w:qFormat/>
+    <w:rsid w:val="005C051D"/>
   </w:style>
   <w:style w:type="paragraph" w:styleId="Heading1">
     <w:name w:val="heading 1"/>

</xml_diff>